<commit_message>
Add Faerie dust texture and update 0.7 roadmap
</commit_message>
<xml_diff>
--- a/roadmaps/[Dissolution 0.7] Tweaks Update.docx
+++ b/roadmaps/[Dissolution 0.7] Tweaks Update.docx
@@ -47,8 +47,6 @@
         </w:rPr>
         <w:tab/>
       </w:r>
-      <w:bookmarkStart w:id="0" w:name="_GoBack"/>
-      <w:bookmarkEnd w:id="0"/>
       <w:r>
         <w:rPr>
           <w:sz w:val="52"/>
@@ -143,27 +141,46 @@
     </w:p>
     <w:p>
       <w:pPr>
-        <w:rPr>
-          <w:b/>
-          <w:lang w:val="en-GB"/>
-        </w:rPr>
-      </w:pPr>
-      <w:r>
-        <w:rPr>
-          <w:b/>
-          <w:lang w:val="en-GB"/>
-        </w:rPr>
-        <w:t>Addition of:</w:t>
-      </w:r>
-    </w:p>
-    <w:p>
-      <w:pPr>
         <w:pStyle w:val="Paragraphedeliste"/>
         <w:numPr>
           <w:ilvl w:val="0"/>
           <w:numId w:val="2"/>
         </w:numPr>
         <w:rPr>
+          <w:b/>
+          <w:lang w:val="en-GB"/>
+        </w:rPr>
+      </w:pPr>
+      <w:r>
+        <w:rPr>
+          <w:lang w:val="en-GB"/>
+        </w:rPr>
+        <w:t>Purification effect</w:t>
+      </w:r>
+    </w:p>
+    <w:p>
+      <w:pPr>
+        <w:rPr>
+          <w:b/>
+          <w:lang w:val="en-GB"/>
+        </w:rPr>
+      </w:pPr>
+      <w:r>
+        <w:rPr>
+          <w:b/>
+          <w:lang w:val="en-GB"/>
+        </w:rPr>
+        <w:t>Addition of:</w:t>
+      </w:r>
+    </w:p>
+    <w:p>
+      <w:pPr>
+        <w:pStyle w:val="Paragraphedeliste"/>
+        <w:numPr>
+          <w:ilvl w:val="0"/>
+          <w:numId w:val="2"/>
+        </w:numPr>
+        <w:rPr>
           <w:lang w:val="en-GB"/>
         </w:rPr>
       </w:pPr>
@@ -236,6 +253,24 @@
     </w:p>
     <w:p>
       <w:pPr>
+        <w:pStyle w:val="Paragraphedeliste"/>
+        <w:numPr>
+          <w:ilvl w:val="0"/>
+          <w:numId w:val="2"/>
+        </w:numPr>
+        <w:rPr>
+          <w:lang w:val="en-GB"/>
+        </w:rPr>
+      </w:pPr>
+      <w:r>
+        <w:rPr>
+          <w:lang w:val="en-GB"/>
+        </w:rPr>
+        <w:t>Regeneration now works on undead players as Purification, the previous effect has therefore been removed.</w:t>
+      </w:r>
+    </w:p>
+    <w:p>
+      <w:pPr>
         <w:rPr>
           <w:b/>
           <w:lang w:val="en-GB"/>
@@ -407,6 +442,33 @@
           <w:lang w:val="en-GB"/>
         </w:rPr>
         <w:t>Week faerie in a soul orb</w:t>
+      </w:r>
+    </w:p>
+    <w:p>
+      <w:pPr>
+        <w:pStyle w:val="Paragraphedeliste"/>
+        <w:numPr>
+          <w:ilvl w:val="0"/>
+          <w:numId w:val="4"/>
+        </w:numPr>
+        <w:rPr>
+          <w:b/>
+          <w:lang w:val="en-GB"/>
+        </w:rPr>
+      </w:pPr>
+      <w:r>
+        <w:rPr>
+          <w:lang w:val="en-GB"/>
+        </w:rPr>
+        <w:t>Faerie dust: Obtained by slashing a F</w:t>
+      </w:r>
+      <w:bookmarkStart w:id="0" w:name="_GoBack"/>
+      <w:bookmarkEnd w:id="0"/>
+      <w:r>
+        <w:rPr>
+          <w:lang w:val="en-GB"/>
+        </w:rPr>
+        <w:t>aerie with a sword, this dust can be used as an alternative to ghast tears, in order to brew regeneration potions.</w:t>
       </w:r>
     </w:p>
     <w:p>

</xml_diff>